<commit_message>
Se inicia la actividad dns master de DAW
</commit_message>
<xml_diff>
--- a/DAW/JavierIncio_Actividad-DNS-Cache.docx
+++ b/DAW/JavierIncio_Actividad-DNS-Cache.docx
@@ -208,6 +208,9 @@
         <w:ind w:left="1068"/>
       </w:pPr>
       <w:r>
+        <w:rPr>
+          <w:noProof/>
+        </w:rPr>
         <w:drawing>
           <wp:inline distT="0" distB="0" distL="0" distR="0" wp14:anchorId="032DE9FA" wp14:editId="3E15607D">
             <wp:extent cx="5400040" cy="287655"/>
@@ -257,6 +260,9 @@
         <w:ind w:left="1068"/>
       </w:pPr>
       <w:r>
+        <w:rPr>
+          <w:noProof/>
+        </w:rPr>
         <w:drawing>
           <wp:inline distT="0" distB="0" distL="0" distR="0" wp14:anchorId="7BBBB1D6" wp14:editId="452E6D5B">
             <wp:extent cx="5400040" cy="1809750"/>
@@ -354,6 +360,7 @@
       <w:r>
         <w:rPr>
           <w:rFonts w:ascii="Consolas" w:hAnsi="Consolas"/>
+          <w:noProof/>
         </w:rPr>
         <w:drawing>
           <wp:inline distT="0" distB="0" distL="0" distR="0" wp14:anchorId="235D5C83" wp14:editId="2F6BD65E">
@@ -451,6 +458,9 @@
         <w:ind w:left="1068"/>
       </w:pPr>
       <w:r>
+        <w:rPr>
+          <w:noProof/>
+        </w:rPr>
         <w:drawing>
           <wp:inline distT="0" distB="0" distL="0" distR="0" wp14:anchorId="2B21E66D" wp14:editId="51268FFF">
             <wp:extent cx="5400040" cy="668655"/>
@@ -559,6 +569,9 @@
         <w:ind w:left="1068"/>
       </w:pPr>
       <w:r>
+        <w:rPr>
+          <w:noProof/>
+        </w:rPr>
         <w:lastRenderedPageBreak/>
         <w:drawing>
           <wp:inline distT="0" distB="0" distL="0" distR="0" wp14:anchorId="158DC0B0" wp14:editId="6771202E">
@@ -675,6 +688,9 @@
         </w:rPr>
       </w:pPr>
       <w:r>
+        <w:rPr>
+          <w:noProof/>
+        </w:rPr>
         <w:drawing>
           <wp:inline distT="0" distB="0" distL="0" distR="0" wp14:anchorId="7E803A0F" wp14:editId="39D57F34">
             <wp:extent cx="5400040" cy="301625"/>
@@ -734,10 +750,10 @@
           <w:rFonts w:ascii="Consolas" w:hAnsi="Consolas"/>
         </w:rPr>
         <w:drawing>
-          <wp:inline distT="0" distB="0" distL="0" distR="0" wp14:anchorId="44CB5F66" wp14:editId="50EB42A0">
-            <wp:extent cx="5400040" cy="647700"/>
+          <wp:inline distT="0" distB="0" distL="0" distR="0" wp14:anchorId="2272BB62" wp14:editId="6572BFE7">
+            <wp:extent cx="4924425" cy="1244425"/>
             <wp:effectExtent l="0" t="0" r="0" b="0"/>
-            <wp:docPr id="9957742" name="Imagen 1"/>
+            <wp:docPr id="966630050" name="Imagen 1" descr="Texto&#10;&#10;El contenido generado por IA puede ser incorrecto."/>
             <wp:cNvGraphicFramePr>
               <a:graphicFrameLocks xmlns:a="http://schemas.openxmlformats.org/drawingml/2006/main" noChangeAspect="1"/>
             </wp:cNvGraphicFramePr>
@@ -745,7 +761,7 @@
               <a:graphicData uri="http://schemas.openxmlformats.org/drawingml/2006/picture">
                 <pic:pic xmlns:pic="http://schemas.openxmlformats.org/drawingml/2006/picture">
                   <pic:nvPicPr>
-                    <pic:cNvPr id="9957742" name=""/>
+                    <pic:cNvPr id="966630050" name="Imagen 1" descr="Texto&#10;&#10;El contenido generado por IA puede ser incorrecto."/>
                     <pic:cNvPicPr/>
                   </pic:nvPicPr>
                   <pic:blipFill>
@@ -757,7 +773,7 @@
                   <pic:spPr>
                     <a:xfrm>
                       <a:off x="0" y="0"/>
-                      <a:ext cx="5400040" cy="647700"/>
+                      <a:ext cx="4940723" cy="1248544"/>
                     </a:xfrm>
                     <a:prstGeom prst="rect">
                       <a:avLst/>
@@ -836,10 +852,10 @@
       </w:pPr>
       <w:r>
         <w:drawing>
-          <wp:inline distT="0" distB="0" distL="0" distR="0" wp14:anchorId="59239964" wp14:editId="42C80AAB">
-            <wp:extent cx="5400040" cy="1327150"/>
-            <wp:effectExtent l="0" t="0" r="0" b="6350"/>
-            <wp:docPr id="1578937280" name="Imagen 1" descr="Texto&#10;&#10;El contenido generado por IA puede ser incorrecto."/>
+          <wp:inline distT="0" distB="0" distL="0" distR="0" wp14:anchorId="20E9213F" wp14:editId="2088401F">
+            <wp:extent cx="5400040" cy="1344295"/>
+            <wp:effectExtent l="0" t="0" r="0" b="8255"/>
+            <wp:docPr id="7138706" name="Imagen 1" descr="Texto&#10;&#10;El contenido generado por IA puede ser incorrecto."/>
             <wp:cNvGraphicFramePr>
               <a:graphicFrameLocks xmlns:a="http://schemas.openxmlformats.org/drawingml/2006/main" noChangeAspect="1"/>
             </wp:cNvGraphicFramePr>
@@ -847,7 +863,7 @@
               <a:graphicData uri="http://schemas.openxmlformats.org/drawingml/2006/picture">
                 <pic:pic xmlns:pic="http://schemas.openxmlformats.org/drawingml/2006/picture">
                   <pic:nvPicPr>
-                    <pic:cNvPr id="1578937280" name="Imagen 1" descr="Texto&#10;&#10;El contenido generado por IA puede ser incorrecto."/>
+                    <pic:cNvPr id="7138706" name="Imagen 1" descr="Texto&#10;&#10;El contenido generado por IA puede ser incorrecto."/>
                     <pic:cNvPicPr/>
                   </pic:nvPicPr>
                   <pic:blipFill>
@@ -859,7 +875,7 @@
                   <pic:spPr>
                     <a:xfrm>
                       <a:off x="0" y="0"/>
-                      <a:ext cx="5400040" cy="1327150"/>
+                      <a:ext cx="5400040" cy="1344295"/>
                     </a:xfrm>
                     <a:prstGeom prst="rect">
                       <a:avLst/>
@@ -2034,6 +2050,23 @@
 </file>
 
 <file path=customXml/item1.xml><?xml version="1.0" encoding="utf-8"?>
+<?mso-contentType ?>
+<FormTemplates xmlns="http://schemas.microsoft.com/sharepoint/v3/contenttype/forms">
+  <Display>DocumentLibraryForm</Display>
+  <Edit>DocumentLibraryForm</Edit>
+  <New>DocumentLibraryForm</New>
+</FormTemplates>
+</file>
+
+<file path=customXml/item2.xml><?xml version="1.0" encoding="utf-8"?>
+<p:properties xmlns:p="http://schemas.microsoft.com/office/2006/metadata/properties" xmlns:xsi="http://www.w3.org/2001/XMLSchema-instance" xmlns:pc="http://schemas.microsoft.com/office/infopath/2007/PartnerControls">
+  <documentManagement>
+    <ReferenceId xmlns="03c7d756-e417-4a29-80ee-31916dad41a1" xsi:nil="true"/>
+  </documentManagement>
+</p:properties>
+</file>
+
+<file path=customXml/item3.xml><?xml version="1.0" encoding="utf-8"?>
 <ct:contentTypeSchema xmlns:ct="http://schemas.microsoft.com/office/2006/metadata/contentType" xmlns:ma="http://schemas.microsoft.com/office/2006/metadata/properties/metaAttributes" ct:_="" ma:_="" ma:contentTypeName="Documento" ma:contentTypeID="0x010100A55C7D5C15F856459660E88A3C6B7121" ma:contentTypeVersion="4" ma:contentTypeDescription="Crear nuevo documento." ma:contentTypeScope="" ma:versionID="35f6d59cb44fee590dd67eedb9b0392b">
   <xsd:schema xmlns:xsd="http://www.w3.org/2001/XMLSchema" xmlns:xs="http://www.w3.org/2001/XMLSchema" xmlns:p="http://schemas.microsoft.com/office/2006/metadata/properties" xmlns:ns2="03c7d756-e417-4a29-80ee-31916dad41a1" targetNamespace="http://schemas.microsoft.com/office/2006/metadata/properties" ma:root="true" ma:fieldsID="452ca6f8adbbad701f19b5caec8a18d6" ns2:_="">
     <xsd:import namespace="03c7d756-e417-4a29-80ee-31916dad41a1"/>
@@ -2177,24 +2210,25 @@
 </ct:contentTypeSchema>
 </file>
 
-<file path=customXml/item2.xml><?xml version="1.0" encoding="utf-8"?>
-<p:properties xmlns:p="http://schemas.microsoft.com/office/2006/metadata/properties" xmlns:xsi="http://www.w3.org/2001/XMLSchema-instance" xmlns:pc="http://schemas.microsoft.com/office/infopath/2007/PartnerControls">
-  <documentManagement>
-    <ReferenceId xmlns="03c7d756-e417-4a29-80ee-31916dad41a1" xsi:nil="true"/>
-  </documentManagement>
-</p:properties>
+<file path=customXml/itemProps1.xml><?xml version="1.0" encoding="utf-8"?>
+<ds:datastoreItem xmlns:ds="http://schemas.openxmlformats.org/officeDocument/2006/customXml" ds:itemID="{67790C26-29C3-449C-BC4F-44BFAFB58BA5}">
+  <ds:schemaRefs>
+    <ds:schemaRef ds:uri="http://schemas.microsoft.com/sharepoint/v3/contenttype/forms"/>
+  </ds:schemaRefs>
+</ds:datastoreItem>
 </file>
 
-<file path=customXml/item3.xml><?xml version="1.0" encoding="utf-8"?>
-<?mso-contentType ?>
-<FormTemplates xmlns="http://schemas.microsoft.com/sharepoint/v3/contenttype/forms">
-  <Display>DocumentLibraryForm</Display>
-  <Edit>DocumentLibraryForm</Edit>
-  <New>DocumentLibraryForm</New>
-</FormTemplates>
+<file path=customXml/itemProps2.xml><?xml version="1.0" encoding="utf-8"?>
+<ds:datastoreItem xmlns:ds="http://schemas.openxmlformats.org/officeDocument/2006/customXml" ds:itemID="{247F5C12-16CD-454B-AAD1-7FFE578B0E23}">
+  <ds:schemaRefs>
+    <ds:schemaRef ds:uri="http://schemas.microsoft.com/office/2006/metadata/properties"/>
+    <ds:schemaRef ds:uri="http://schemas.microsoft.com/office/infopath/2007/PartnerControls"/>
+    <ds:schemaRef ds:uri="03c7d756-e417-4a29-80ee-31916dad41a1"/>
+  </ds:schemaRefs>
+</ds:datastoreItem>
 </file>
 
-<file path=customXml/itemProps1.xml><?xml version="1.0" encoding="utf-8"?>
+<file path=customXml/itemProps3.xml><?xml version="1.0" encoding="utf-8"?>
 <ds:datastoreItem xmlns:ds="http://schemas.openxmlformats.org/officeDocument/2006/customXml" ds:itemID="{6CA91E33-0863-4F35-800D-5F7D4ADF067D}">
   <ds:schemaRefs>
     <ds:schemaRef ds:uri="http://schemas.microsoft.com/office/2006/metadata/contentType"/>
@@ -2210,22 +2244,4 @@
     <ds:schemaRef ds:uri="http://schemas.microsoft.com/internal/obd"/>
   </ds:schemaRefs>
 </ds:datastoreItem>
-</file>
-
-<file path=customXml/itemProps2.xml><?xml version="1.0" encoding="utf-8"?>
-<ds:datastoreItem xmlns:ds="http://schemas.openxmlformats.org/officeDocument/2006/customXml" ds:itemID="{247F5C12-16CD-454B-AAD1-7FFE578B0E23}">
-  <ds:schemaRefs>
-    <ds:schemaRef ds:uri="http://schemas.microsoft.com/office/2006/metadata/properties"/>
-    <ds:schemaRef ds:uri="http://schemas.microsoft.com/office/infopath/2007/PartnerControls"/>
-    <ds:schemaRef ds:uri="03c7d756-e417-4a29-80ee-31916dad41a1"/>
-  </ds:schemaRefs>
-</ds:datastoreItem>
-</file>
-
-<file path=customXml/itemProps3.xml><?xml version="1.0" encoding="utf-8"?>
-<ds:datastoreItem xmlns:ds="http://schemas.openxmlformats.org/officeDocument/2006/customXml" ds:itemID="{67790C26-29C3-449C-BC4F-44BFAFB58BA5}">
-  <ds:schemaRefs>
-    <ds:schemaRef ds:uri="http://schemas.microsoft.com/sharepoint/v3/contenttype/forms"/>
-  </ds:schemaRefs>
-</ds:datastoreItem>
 </file>
</xml_diff>